<commit_message>
Report & Powerpoint Finished
</commit_message>
<xml_diff>
--- a/s5132841_Algorithm_Assignment_2.docx
+++ b/s5132841_Algorithm_Assignment_2.docx
@@ -15,8 +15,20 @@
         <w:pStyle w:val="Subtitle"/>
       </w:pPr>
       <w:r>
-        <w:t>Lucas Geurtjens | s5132841 | 11/05/2019</w:t>
-      </w:r>
+        <w:t>Lucas Geurtjens | s5132841 | 1</w:t>
+      </w:r>
+      <w:r>
+        <w:t>2</w:t>
+      </w:r>
+      <w:r>
+        <w:t>/05/2019</w:t>
+      </w:r>
+    </w:p>
+    <w:p/>
+    <w:p/>
+    <w:p>
+      <w:bookmarkStart w:id="0" w:name="_GoBack"/>
+      <w:bookmarkEnd w:id="0"/>
     </w:p>
     <w:p/>
     <w:p/>
@@ -43,12 +55,6 @@
     <w:p/>
     <w:p/>
     <w:p/>
-    <w:p/>
-    <w:p/>
-    <w:p>
-      <w:bookmarkStart w:id="0" w:name="_GoBack"/>
-      <w:bookmarkEnd w:id="0"/>
-    </w:p>
     <w:sdt>
       <w:sdtPr>
         <w:rPr>
@@ -99,7 +105,7 @@
           <w:r>
             <w:fldChar w:fldCharType="separate"/>
           </w:r>
-          <w:hyperlink w:anchor="_Toc8502861" w:history="1">
+          <w:hyperlink w:anchor="_Toc8556644" w:history="1">
             <w:r>
               <w:rPr>
                 <w:rStyle w:val="Hyperlink"/>
@@ -126,7 +132,7 @@
                 <w:noProof/>
                 <w:webHidden/>
               </w:rPr>
-              <w:instrText xml:space="preserve"> PAGEREF _Toc8502861 \h </w:instrText>
+              <w:instrText xml:space="preserve"> PAGEREF _Toc8556644 \h </w:instrText>
             </w:r>
             <w:r>
               <w:rPr>
@@ -167,7 +173,7 @@
               <w:noProof/>
             </w:rPr>
           </w:pPr>
-          <w:hyperlink w:anchor="_Toc8502862" w:history="1">
+          <w:hyperlink w:anchor="_Toc8556645" w:history="1">
             <w:r>
               <w:rPr>
                 <w:rStyle w:val="Hyperlink"/>
@@ -194,7 +200,7 @@
                 <w:noProof/>
                 <w:webHidden/>
               </w:rPr>
-              <w:instrText xml:space="preserve"> PAGEREF _Toc8502862 \h </w:instrText>
+              <w:instrText xml:space="preserve"> PAGEREF _Toc8556645 \h </w:instrText>
             </w:r>
             <w:r>
               <w:rPr>
@@ -235,7 +241,7 @@
               <w:noProof/>
             </w:rPr>
           </w:pPr>
-          <w:hyperlink w:anchor="_Toc8502863" w:history="1">
+          <w:hyperlink w:anchor="_Toc8556646" w:history="1">
             <w:r>
               <w:rPr>
                 <w:rStyle w:val="Hyperlink"/>
@@ -262,7 +268,7 @@
                 <w:noProof/>
                 <w:webHidden/>
               </w:rPr>
-              <w:instrText xml:space="preserve"> PAGEREF _Toc8502863 \h </w:instrText>
+              <w:instrText xml:space="preserve"> PAGEREF _Toc8556646 \h </w:instrText>
             </w:r>
             <w:r>
               <w:rPr>
@@ -303,7 +309,7 @@
               <w:noProof/>
             </w:rPr>
           </w:pPr>
-          <w:hyperlink w:anchor="_Toc8502864" w:history="1">
+          <w:hyperlink w:anchor="_Toc8556647" w:history="1">
             <w:r>
               <w:rPr>
                 <w:rStyle w:val="Hyperlink"/>
@@ -330,7 +336,7 @@
                 <w:noProof/>
                 <w:webHidden/>
               </w:rPr>
-              <w:instrText xml:space="preserve"> PAGEREF _Toc8502864 \h </w:instrText>
+              <w:instrText xml:space="preserve"> PAGEREF _Toc8556647 \h </w:instrText>
             </w:r>
             <w:r>
               <w:rPr>
@@ -371,7 +377,7 @@
               <w:noProof/>
             </w:rPr>
           </w:pPr>
-          <w:hyperlink w:anchor="_Toc8502865" w:history="1">
+          <w:hyperlink w:anchor="_Toc8556648" w:history="1">
             <w:r>
               <w:rPr>
                 <w:rStyle w:val="Hyperlink"/>
@@ -398,7 +404,7 @@
                 <w:noProof/>
                 <w:webHidden/>
               </w:rPr>
-              <w:instrText xml:space="preserve"> PAGEREF _Toc8502865 \h </w:instrText>
+              <w:instrText xml:space="preserve"> PAGEREF _Toc8556648 \h </w:instrText>
             </w:r>
             <w:r>
               <w:rPr>
@@ -439,7 +445,7 @@
               <w:noProof/>
             </w:rPr>
           </w:pPr>
-          <w:hyperlink w:anchor="_Toc8502866" w:history="1">
+          <w:hyperlink w:anchor="_Toc8556649" w:history="1">
             <w:r>
               <w:rPr>
                 <w:rStyle w:val="Hyperlink"/>
@@ -466,7 +472,7 @@
                 <w:noProof/>
                 <w:webHidden/>
               </w:rPr>
-              <w:instrText xml:space="preserve"> PAGEREF _Toc8502866 \h </w:instrText>
+              <w:instrText xml:space="preserve"> PAGEREF _Toc8556649 \h </w:instrText>
             </w:r>
             <w:r>
               <w:rPr>
@@ -507,7 +513,7 @@
               <w:noProof/>
             </w:rPr>
           </w:pPr>
-          <w:hyperlink w:anchor="_Toc8502867" w:history="1">
+          <w:hyperlink w:anchor="_Toc8556650" w:history="1">
             <w:r>
               <w:rPr>
                 <w:rStyle w:val="Hyperlink"/>
@@ -534,7 +540,7 @@
                 <w:noProof/>
                 <w:webHidden/>
               </w:rPr>
-              <w:instrText xml:space="preserve"> PAGEREF _Toc8502867 \h </w:instrText>
+              <w:instrText xml:space="preserve"> PAGEREF _Toc8556650 \h </w:instrText>
             </w:r>
             <w:r>
               <w:rPr>
@@ -575,7 +581,7 @@
               <w:noProof/>
             </w:rPr>
           </w:pPr>
-          <w:hyperlink w:anchor="_Toc8502868" w:history="1">
+          <w:hyperlink w:anchor="_Toc8556651" w:history="1">
             <w:r>
               <w:rPr>
                 <w:rStyle w:val="Hyperlink"/>
@@ -602,7 +608,7 @@
                 <w:noProof/>
                 <w:webHidden/>
               </w:rPr>
-              <w:instrText xml:space="preserve"> PAGEREF _Toc8502868 \h </w:instrText>
+              <w:instrText xml:space="preserve"> PAGEREF _Toc8556651 \h </w:instrText>
             </w:r>
             <w:r>
               <w:rPr>
@@ -643,7 +649,7 @@
               <w:noProof/>
             </w:rPr>
           </w:pPr>
-          <w:hyperlink w:anchor="_Toc8502869" w:history="1">
+          <w:hyperlink w:anchor="_Toc8556652" w:history="1">
             <w:r>
               <w:rPr>
                 <w:rStyle w:val="Hyperlink"/>
@@ -670,7 +676,7 @@
                 <w:noProof/>
                 <w:webHidden/>
               </w:rPr>
-              <w:instrText xml:space="preserve"> PAGEREF _Toc8502869 \h </w:instrText>
+              <w:instrText xml:space="preserve"> PAGEREF _Toc8556652 \h </w:instrText>
             </w:r>
             <w:r>
               <w:rPr>
@@ -711,7 +717,7 @@
               <w:noProof/>
             </w:rPr>
           </w:pPr>
-          <w:hyperlink w:anchor="_Toc8502870" w:history="1">
+          <w:hyperlink w:anchor="_Toc8556653" w:history="1">
             <w:r>
               <w:rPr>
                 <w:rStyle w:val="Hyperlink"/>
@@ -738,7 +744,7 @@
                 <w:noProof/>
                 <w:webHidden/>
               </w:rPr>
-              <w:instrText xml:space="preserve"> PAGEREF _Toc8502870 \h </w:instrText>
+              <w:instrText xml:space="preserve"> PAGEREF _Toc8556653 \h </w:instrText>
             </w:r>
             <w:r>
               <w:rPr>
@@ -779,7 +785,7 @@
               <w:noProof/>
             </w:rPr>
           </w:pPr>
-          <w:hyperlink w:anchor="_Toc8502871" w:history="1">
+          <w:hyperlink w:anchor="_Toc8556654" w:history="1">
             <w:r>
               <w:rPr>
                 <w:rStyle w:val="Hyperlink"/>
@@ -806,7 +812,7 @@
                 <w:noProof/>
                 <w:webHidden/>
               </w:rPr>
-              <w:instrText xml:space="preserve"> PAGEREF _Toc8502871 \h </w:instrText>
+              <w:instrText xml:space="preserve"> PAGEREF _Toc8556654 \h </w:instrText>
             </w:r>
             <w:r>
               <w:rPr>
@@ -847,7 +853,7 @@
               <w:noProof/>
             </w:rPr>
           </w:pPr>
-          <w:hyperlink w:anchor="_Toc8502872" w:history="1">
+          <w:hyperlink w:anchor="_Toc8556655" w:history="1">
             <w:r>
               <w:rPr>
                 <w:rStyle w:val="Hyperlink"/>
@@ -874,7 +880,7 @@
                 <w:noProof/>
                 <w:webHidden/>
               </w:rPr>
-              <w:instrText xml:space="preserve"> PAGEREF _Toc8502872 \h </w:instrText>
+              <w:instrText xml:space="preserve"> PAGEREF _Toc8556655 \h </w:instrText>
             </w:r>
             <w:r>
               <w:rPr>
@@ -894,7 +900,7 @@
                 <w:noProof/>
                 <w:webHidden/>
               </w:rPr>
-              <w:t>9</w:t>
+              <w:t>10</w:t>
             </w:r>
             <w:r>
               <w:rPr>
@@ -915,7 +921,7 @@
               <w:noProof/>
             </w:rPr>
           </w:pPr>
-          <w:hyperlink w:anchor="_Toc8502873" w:history="1">
+          <w:hyperlink w:anchor="_Toc8556656" w:history="1">
             <w:r>
               <w:rPr>
                 <w:rStyle w:val="Hyperlink"/>
@@ -942,7 +948,7 @@
                 <w:noProof/>
                 <w:webHidden/>
               </w:rPr>
-              <w:instrText xml:space="preserve"> PAGEREF _Toc8502873 \h </w:instrText>
+              <w:instrText xml:space="preserve"> PAGEREF _Toc8556656 \h </w:instrText>
             </w:r>
             <w:r>
               <w:rPr>
@@ -983,7 +989,7 @@
               <w:noProof/>
             </w:rPr>
           </w:pPr>
-          <w:hyperlink w:anchor="_Toc8502874" w:history="1">
+          <w:hyperlink w:anchor="_Toc8556657" w:history="1">
             <w:r>
               <w:rPr>
                 <w:rStyle w:val="Hyperlink"/>
@@ -1010,7 +1016,7 @@
                 <w:noProof/>
                 <w:webHidden/>
               </w:rPr>
-              <w:instrText xml:space="preserve"> PAGEREF _Toc8502874 \h </w:instrText>
+              <w:instrText xml:space="preserve"> PAGEREF _Toc8556657 \h </w:instrText>
             </w:r>
             <w:r>
               <w:rPr>
@@ -1030,7 +1036,7 @@
                 <w:noProof/>
                 <w:webHidden/>
               </w:rPr>
-              <w:t>10</w:t>
+              <w:t>11</w:t>
             </w:r>
             <w:r>
               <w:rPr>
@@ -1060,11 +1066,12 @@
     <w:p/>
     <w:p/>
     <w:p/>
+    <w:p/>
     <w:p>
       <w:pPr>
         <w:pStyle w:val="Heading1"/>
       </w:pPr>
-      <w:bookmarkStart w:id="1" w:name="_Toc8502861"/>
+      <w:bookmarkStart w:id="1" w:name="_Toc8556644"/>
       <w:r>
         <w:lastRenderedPageBreak/>
         <w:t>Algorithm Design</w:t>
@@ -1075,7 +1082,7 @@
       <w:pPr>
         <w:pStyle w:val="Heading2"/>
       </w:pPr>
-      <w:bookmarkStart w:id="2" w:name="_Toc8502862"/>
+      <w:bookmarkStart w:id="2" w:name="_Toc8556645"/>
       <w:r>
         <w:t>Overview</w:t>
       </w:r>
@@ -1084,9 +1091,9 @@
           <w:noProof/>
         </w:rPr>
         <w:drawing>
-          <wp:inline distT="0" distB="0" distL="0" distR="0" wp14:anchorId="28A86F02" wp14:editId="28D597F6">
-            <wp:extent cx="5562600" cy="2267616"/>
-            <wp:effectExtent l="0" t="0" r="0" b="0"/>
+          <wp:inline distT="0" distB="0" distL="0" distR="0" wp14:anchorId="28A86F02" wp14:editId="37C5F0DF">
+            <wp:extent cx="5772150" cy="2353040"/>
+            <wp:effectExtent l="0" t="0" r="0" b="9525"/>
             <wp:docPr id="1" name="Picture 1"/>
             <wp:cNvGraphicFramePr>
               <a:graphicFrameLocks xmlns:a="http://schemas.openxmlformats.org/drawingml/2006/main" noChangeAspect="1"/>
@@ -1116,7 +1123,7 @@
                   <pic:spPr bwMode="auto">
                     <a:xfrm>
                       <a:off x="0" y="0"/>
-                      <a:ext cx="5590357" cy="2278931"/>
+                      <a:ext cx="5778526" cy="2355639"/>
                     </a:xfrm>
                     <a:prstGeom prst="rect">
                       <a:avLst/>
@@ -1141,14 +1148,27 @@
       <w:r>
         <w:t xml:space="preserve">Figure </w:t>
       </w:r>
-      <w:fldSimple w:instr=" SEQ Figure \* ARABIC ">
-        <w:r>
-          <w:rPr>
-            <w:noProof/>
-          </w:rPr>
-          <w:t>1</w:t>
-        </w:r>
-      </w:fldSimple>
+      <w:r>
+        <w:fldChar w:fldCharType="begin"/>
+      </w:r>
+      <w:r>
+        <w:instrText xml:space="preserve"> SEQ Figure \* ARABIC </w:instrText>
+      </w:r>
+      <w:r>
+        <w:fldChar w:fldCharType="separate"/>
+      </w:r>
+      <w:r>
+        <w:rPr>
+          <w:noProof/>
+        </w:rPr>
+        <w:t>1</w:t>
+      </w:r>
+      <w:r>
+        <w:rPr>
+          <w:noProof/>
+        </w:rPr>
+        <w:fldChar w:fldCharType="end"/>
+      </w:r>
       <w:r>
         <w:t xml:space="preserve">: </w:t>
       </w:r>
@@ -1207,7 +1227,7 @@
       <w:pPr>
         <w:pStyle w:val="Heading2"/>
       </w:pPr>
-      <w:bookmarkStart w:id="3" w:name="_Toc8502863"/>
+      <w:bookmarkStart w:id="3" w:name="_Toc8556646"/>
       <w:r>
         <w:t>Algorithm Description</w:t>
       </w:r>
@@ -1217,7 +1237,7 @@
       <w:pPr>
         <w:pStyle w:val="Heading3"/>
       </w:pPr>
-      <w:bookmarkStart w:id="4" w:name="_Toc8502864"/>
+      <w:bookmarkStart w:id="4" w:name="_Toc8556647"/>
       <w:r>
         <w:t>The Heap</w:t>
       </w:r>
@@ -1457,7 +1477,7 @@
       <w:pPr>
         <w:pStyle w:val="Heading3"/>
       </w:pPr>
-      <w:bookmarkStart w:id="5" w:name="_Toc8502865"/>
+      <w:bookmarkStart w:id="5" w:name="_Toc8556648"/>
       <w:r>
         <w:t>Ball Initialisation</w:t>
       </w:r>
@@ -1481,7 +1501,7 @@
       <w:pPr>
         <w:pStyle w:val="Heading3"/>
       </w:pPr>
-      <w:bookmarkStart w:id="6" w:name="_Toc8502866"/>
+      <w:bookmarkStart w:id="6" w:name="_Toc8556649"/>
       <w:r>
         <w:t>Game</w:t>
       </w:r>
@@ -1533,7 +1553,7 @@
       <w:pPr>
         <w:pStyle w:val="Heading2"/>
       </w:pPr>
-      <w:bookmarkStart w:id="7" w:name="_Toc8502867"/>
+      <w:bookmarkStart w:id="7" w:name="_Toc8556650"/>
       <w:r>
         <w:t>Algorithm Pseudocode</w:t>
       </w:r>
@@ -1946,7 +1966,7 @@
       <w:pPr>
         <w:pStyle w:val="Heading1"/>
       </w:pPr>
-      <w:bookmarkStart w:id="8" w:name="_Toc8502868"/>
+      <w:bookmarkStart w:id="8" w:name="_Toc8556651"/>
       <w:r>
         <w:lastRenderedPageBreak/>
         <w:t>Results and Algorithm Analysis</w:t>
@@ -1957,7 +1977,7 @@
       <w:pPr>
         <w:pStyle w:val="Heading2"/>
       </w:pPr>
-      <w:bookmarkStart w:id="9" w:name="_Toc8502869"/>
+      <w:bookmarkStart w:id="9" w:name="_Toc8556652"/>
       <w:r>
         <w:t>Testcase Results</w:t>
       </w:r>
@@ -2551,14 +2571,27 @@
       <w:r>
         <w:t xml:space="preserve">Table </w:t>
       </w:r>
-      <w:fldSimple w:instr=" SEQ Table \* ARABIC ">
-        <w:r>
-          <w:rPr>
-            <w:noProof/>
-          </w:rPr>
-          <w:t>1</w:t>
-        </w:r>
-      </w:fldSimple>
+      <w:r>
+        <w:fldChar w:fldCharType="begin"/>
+      </w:r>
+      <w:r>
+        <w:instrText xml:space="preserve"> SEQ Table \* ARABIC </w:instrText>
+      </w:r>
+      <w:r>
+        <w:fldChar w:fldCharType="separate"/>
+      </w:r>
+      <w:r>
+        <w:rPr>
+          <w:noProof/>
+        </w:rPr>
+        <w:t>1</w:t>
+      </w:r>
+      <w:r>
+        <w:rPr>
+          <w:noProof/>
+        </w:rPr>
+        <w:fldChar w:fldCharType="end"/>
+      </w:r>
       <w:r>
         <w:t>: Test case results</w:t>
       </w:r>
@@ -2620,7 +2653,7 @@
       <w:pPr>
         <w:pStyle w:val="Heading2"/>
       </w:pPr>
-      <w:bookmarkStart w:id="10" w:name="_Toc8502870"/>
+      <w:bookmarkStart w:id="10" w:name="_Toc8556653"/>
       <w:r>
         <w:t>Time Complexity</w:t>
       </w:r>
@@ -2628,22 +2661,319 @@
     </w:p>
     <w:p>
       <w:r>
-        <w:t>In order to find the time complexity of the algorithm, it’s various loops and calls were recorded (since we don’t really have any “recursion”). Show where you looked and sum up all the different things.</w:t>
-      </w:r>
-    </w:p>
-    <w:p>
-      <w:r>
-        <w:rPr>
-          <w:highlight w:val="yellow"/>
-        </w:rPr>
-        <w:t>...</w:t>
+        <w:t>In order to find the time complexity of the algorithm</w:t>
+      </w:r>
+      <w:r>
+        <w:t>, the algorithms various declarations and heap related functions were inspected.</w:t>
+      </w:r>
+      <w:r>
+        <w:t xml:space="preserve"> </w:t>
+      </w:r>
+      <w:r>
+        <w:t>Firstly, two heaps were created for each player containing n ball objects. For each ball object, a log</w:t>
+      </w:r>
+      <w:r>
+        <w:rPr>
+          <w:vertAlign w:val="subscript"/>
+        </w:rPr>
+        <w:t>2</w:t>
+      </w:r>
+      <w:r>
+        <w:t xml:space="preserve">n heapify up method was used. From this, during the game, there are n ball objects to be picked by </w:t>
+      </w:r>
+      <w:r>
+        <w:t>the</w:t>
+      </w:r>
+      <w:r>
+        <w:t xml:space="preserve"> players, all of which require a heapify up method after being picked. Also, mixed throughout are low cost variable declarations and function calls made which can be all be rounded to </w:t>
+      </w:r>
+      <w:r>
+        <w:t xml:space="preserve">a constant of </w:t>
+      </w:r>
+      <w:r>
+        <w:t>1.</w:t>
+      </w:r>
+    </w:p>
+    <w:p>
+      <w:r>
+        <w:t>Thus,</w:t>
+      </w:r>
+    </w:p>
+    <w:p>
+      <w:pPr>
+        <w:rPr>
+          <w:rFonts w:cstheme="minorHAnsi"/>
+          <w:sz w:val="36"/>
+        </w:rPr>
+      </w:pPr>
+      <w:r>
+        <w:rPr>
+          <w:rFonts w:cstheme="minorHAnsi"/>
+          <w:sz w:val="36"/>
+        </w:rPr>
+        <w:t>T(n) = nlog</w:t>
+      </w:r>
+      <w:r>
+        <w:rPr>
+          <w:rFonts w:cstheme="minorHAnsi"/>
+          <w:sz w:val="36"/>
+          <w:vertAlign w:val="subscript"/>
+        </w:rPr>
+        <w:t>2</w:t>
+      </w:r>
+      <w:r>
+        <w:rPr>
+          <w:rFonts w:cstheme="minorHAnsi"/>
+          <w:sz w:val="36"/>
+        </w:rPr>
+        <w:t>n + nlog</w:t>
+      </w:r>
+      <w:r>
+        <w:rPr>
+          <w:rFonts w:cstheme="minorHAnsi"/>
+          <w:sz w:val="36"/>
+          <w:vertAlign w:val="subscript"/>
+        </w:rPr>
+        <w:t>2</w:t>
+      </w:r>
+      <w:r>
+        <w:rPr>
+          <w:rFonts w:cstheme="minorHAnsi"/>
+          <w:sz w:val="36"/>
+        </w:rPr>
+        <w:t>n + nlog</w:t>
+      </w:r>
+      <w:r>
+        <w:rPr>
+          <w:rFonts w:cstheme="minorHAnsi"/>
+          <w:sz w:val="36"/>
+          <w:vertAlign w:val="subscript"/>
+        </w:rPr>
+        <w:t>2</w:t>
+      </w:r>
+      <w:r>
+        <w:rPr>
+          <w:rFonts w:cstheme="minorHAnsi"/>
+          <w:sz w:val="36"/>
+        </w:rPr>
+        <w:t>n + 1</w:t>
+      </w:r>
+    </w:p>
+    <w:p>
+      <w:pPr>
+        <w:rPr>
+          <w:rFonts w:cstheme="minorHAnsi"/>
+          <w:sz w:val="36"/>
+        </w:rPr>
+      </w:pPr>
+      <w:r>
+        <w:rPr>
+          <w:rFonts w:cstheme="minorHAnsi"/>
+          <w:sz w:val="36"/>
+        </w:rPr>
+        <w:t>= 3nlog</w:t>
+      </w:r>
+      <w:r>
+        <w:rPr>
+          <w:rFonts w:cstheme="minorHAnsi"/>
+          <w:sz w:val="36"/>
+          <w:vertAlign w:val="subscript"/>
+        </w:rPr>
+        <w:t>2</w:t>
+      </w:r>
+      <w:r>
+        <w:rPr>
+          <w:rFonts w:cstheme="minorHAnsi"/>
+          <w:sz w:val="36"/>
+        </w:rPr>
+        <w:t>n + 1</w:t>
+      </w:r>
+    </w:p>
+    <w:p>
+      <w:pPr>
+        <w:rPr>
+          <w:rFonts w:cstheme="minorHAnsi"/>
+          <w:color w:val="222222"/>
+          <w:sz w:val="36"/>
+          <w:szCs w:val="36"/>
+          <w:shd w:val="clear" w:color="auto" w:fill="FFFFFF"/>
+        </w:rPr>
+      </w:pPr>
+      <w:r>
+        <w:rPr>
+          <w:rFonts w:cstheme="minorHAnsi"/>
+          <w:color w:val="222222"/>
+          <w:sz w:val="36"/>
+          <w:szCs w:val="36"/>
+          <w:shd w:val="clear" w:color="auto" w:fill="FFFFFF"/>
+        </w:rPr>
+        <w:t>≤ </w:t>
+      </w:r>
+      <w:r>
+        <w:rPr>
+          <w:rFonts w:cstheme="minorHAnsi"/>
+          <w:color w:val="222222"/>
+          <w:sz w:val="36"/>
+          <w:szCs w:val="36"/>
+          <w:shd w:val="clear" w:color="auto" w:fill="FFFFFF"/>
+        </w:rPr>
+        <w:t xml:space="preserve">C </w:t>
+      </w:r>
+      <w:r>
+        <w:rPr>
+          <w:rFonts w:ascii="Cambria Math" w:hAnsi="Cambria Math" w:cs="Cambria Math"/>
+          <w:color w:val="222222"/>
+          <w:sz w:val="36"/>
+          <w:szCs w:val="36"/>
+          <w:shd w:val="clear" w:color="auto" w:fill="FFFFFF"/>
+        </w:rPr>
+        <w:t>⋅</w:t>
+      </w:r>
+      <w:r>
+        <w:rPr>
+          <w:rFonts w:cstheme="minorHAnsi"/>
+          <w:color w:val="222222"/>
+          <w:sz w:val="36"/>
+          <w:szCs w:val="36"/>
+          <w:shd w:val="clear" w:color="auto" w:fill="FFFFFF"/>
+        </w:rPr>
+        <w:t xml:space="preserve"> nlog</w:t>
+      </w:r>
+      <w:r>
+        <w:rPr>
+          <w:rFonts w:cstheme="minorHAnsi"/>
+          <w:color w:val="222222"/>
+          <w:sz w:val="36"/>
+          <w:szCs w:val="36"/>
+          <w:shd w:val="clear" w:color="auto" w:fill="FFFFFF"/>
+          <w:vertAlign w:val="subscript"/>
+        </w:rPr>
+        <w:t>2</w:t>
+      </w:r>
+      <w:r>
+        <w:rPr>
+          <w:rFonts w:cstheme="minorHAnsi"/>
+          <w:color w:val="222222"/>
+          <w:sz w:val="36"/>
+          <w:szCs w:val="36"/>
+          <w:shd w:val="clear" w:color="auto" w:fill="FFFFFF"/>
+        </w:rPr>
+        <w:t>n</w:t>
+      </w:r>
+    </w:p>
+    <w:p>
+      <w:pPr>
+        <w:rPr>
+          <w:rFonts w:cstheme="minorHAnsi"/>
+          <w:color w:val="222222"/>
+          <w:sz w:val="36"/>
+          <w:szCs w:val="36"/>
+          <w:shd w:val="clear" w:color="auto" w:fill="FFFFFF"/>
+        </w:rPr>
+      </w:pPr>
+      <w:r>
+        <w:rPr>
+          <w:rFonts w:ascii="Cambria Math" w:hAnsi="Cambria Math" w:cs="Cambria Math"/>
+          <w:color w:val="222222"/>
+          <w:sz w:val="36"/>
+          <w:shd w:val="clear" w:color="auto" w:fill="FFFFFF"/>
+        </w:rPr>
+        <w:t>∴</w:t>
+      </w:r>
+      <w:r>
+        <w:rPr>
+          <w:rFonts w:cstheme="minorHAnsi"/>
+          <w:color w:val="222222"/>
+          <w:sz w:val="36"/>
+          <w:shd w:val="clear" w:color="auto" w:fill="FFFFFF"/>
+        </w:rPr>
+        <w:t>O(</w:t>
+      </w:r>
+      <w:r>
+        <w:rPr>
+          <w:rFonts w:cstheme="minorHAnsi"/>
+          <w:color w:val="222222"/>
+          <w:sz w:val="36"/>
+          <w:szCs w:val="36"/>
+          <w:shd w:val="clear" w:color="auto" w:fill="FFFFFF"/>
+        </w:rPr>
+        <w:t>nlog</w:t>
+      </w:r>
+      <w:r>
+        <w:rPr>
+          <w:rFonts w:cstheme="minorHAnsi"/>
+          <w:color w:val="222222"/>
+          <w:sz w:val="36"/>
+          <w:szCs w:val="36"/>
+          <w:shd w:val="clear" w:color="auto" w:fill="FFFFFF"/>
+          <w:vertAlign w:val="subscript"/>
+        </w:rPr>
+        <w:t>2</w:t>
+      </w:r>
+      <w:r>
+        <w:rPr>
+          <w:rFonts w:cstheme="minorHAnsi"/>
+          <w:color w:val="222222"/>
+          <w:sz w:val="36"/>
+          <w:szCs w:val="36"/>
+          <w:shd w:val="clear" w:color="auto" w:fill="FFFFFF"/>
+        </w:rPr>
+        <w:t>n</w:t>
+      </w:r>
+      <w:r>
+        <w:rPr>
+          <w:rFonts w:cstheme="minorHAnsi"/>
+          <w:color w:val="222222"/>
+          <w:sz w:val="36"/>
+          <w:szCs w:val="36"/>
+          <w:shd w:val="clear" w:color="auto" w:fill="FFFFFF"/>
+        </w:rPr>
+        <w:t>)</w:t>
+      </w:r>
+    </w:p>
+    <w:p>
+      <w:pPr>
+        <w:rPr>
+          <w:rFonts w:cstheme="minorHAnsi"/>
+          <w:color w:val="222222"/>
+          <w:szCs w:val="36"/>
+          <w:shd w:val="clear" w:color="auto" w:fill="FFFFFF"/>
+        </w:rPr>
+      </w:pPr>
+      <w:r>
+        <w:rPr>
+          <w:rFonts w:cstheme="minorHAnsi"/>
+          <w:color w:val="222222"/>
+          <w:szCs w:val="36"/>
+          <w:shd w:val="clear" w:color="auto" w:fill="FFFFFF"/>
+        </w:rPr>
+        <w:t>Hence, the algorithm appears to have a time complexity of O(nlog</w:t>
+      </w:r>
+      <w:r>
+        <w:rPr>
+          <w:rFonts w:cstheme="minorHAnsi"/>
+          <w:color w:val="222222"/>
+          <w:szCs w:val="36"/>
+          <w:shd w:val="clear" w:color="auto" w:fill="FFFFFF"/>
+          <w:vertAlign w:val="subscript"/>
+        </w:rPr>
+        <w:t>2</w:t>
+      </w:r>
+      <w:r>
+        <w:rPr>
+          <w:rFonts w:cstheme="minorHAnsi"/>
+          <w:color w:val="222222"/>
+          <w:szCs w:val="36"/>
+          <w:shd w:val="clear" w:color="auto" w:fill="FFFFFF"/>
+        </w:rPr>
+        <w:t>n). This is a reasonably good time complexity and reaffirms the speed observations made in the the test case results.</w:t>
       </w:r>
     </w:p>
     <w:p>
       <w:pPr>
         <w:pStyle w:val="Heading2"/>
       </w:pPr>
-      <w:bookmarkStart w:id="11" w:name="_Toc8502871"/>
+      <w:bookmarkStart w:id="11" w:name="_Toc8556654"/>
       <w:r>
         <w:t>Correctness</w:t>
       </w:r>
@@ -2651,22 +2981,84 @@
     </w:p>
     <w:p>
       <w:r>
-        <w:t>To check the correctness of the algorithm, proof by contradiction was used.</w:t>
-      </w:r>
-    </w:p>
-    <w:p>
-      <w:r>
-        <w:rPr>
-          <w:highlight w:val="yellow"/>
-        </w:rPr>
-        <w:t>...</w:t>
+        <w:t xml:space="preserve">To check the correctness of the algorithm, </w:t>
+      </w:r>
+      <w:r>
+        <w:t>w</w:t>
+      </w:r>
+      <w:r>
+        <w:t>e want to prove: When a ball is picked by one player</w:t>
+      </w:r>
+      <w:r>
+        <w:t xml:space="preserve">, it </w:t>
+      </w:r>
+      <w:r>
+        <w:t xml:space="preserve">cannot be picked by </w:t>
+      </w:r>
+      <w:r>
+        <w:t>any</w:t>
+      </w:r>
+      <w:r>
+        <w:t xml:space="preserve"> other player.</w:t>
+      </w:r>
+      <w:r>
+        <w:t xml:space="preserve"> Here, proof by contradiction was used:</w:t>
+      </w:r>
+    </w:p>
+    <w:p>
+      <w:pPr>
+        <w:pStyle w:val="ListParagraph"/>
+        <w:numPr>
+          <w:ilvl w:val="0"/>
+          <w:numId w:val="4"/>
+        </w:numPr>
+      </w:pPr>
+      <w:r>
+        <w:t>Assume this is not true. Then there must be a case where a ball can be picked by two players. Let’s represent this ball as Ball’ = Ball’’ where both are the same ball object.</w:t>
+      </w:r>
+    </w:p>
+    <w:p>
+      <w:pPr>
+        <w:pStyle w:val="ListParagraph"/>
+        <w:numPr>
+          <w:ilvl w:val="0"/>
+          <w:numId w:val="4"/>
+        </w:numPr>
+      </w:pPr>
+      <w:r>
+        <w:lastRenderedPageBreak/>
+        <w:t>If Ball’ is taken, it’s status will be changed to False. When a ball is picked with a False status, it will be discarded, and the next Ball will be taken instead. Hence, it is impossible for Ball’’ to be taken by the other player.</w:t>
+      </w:r>
+    </w:p>
+    <w:p>
+      <w:pPr>
+        <w:pStyle w:val="ListParagraph"/>
+        <w:numPr>
+          <w:ilvl w:val="0"/>
+          <w:numId w:val="4"/>
+        </w:numPr>
+      </w:pPr>
+      <w:r>
+        <w:t>Hence, this is a contradiction and</w:t>
+      </w:r>
+      <w:r>
+        <w:t xml:space="preserve"> therefore</w:t>
+      </w:r>
+      <w:r>
+        <w:t xml:space="preserve"> the original statement </w:t>
+      </w:r>
+      <w:r>
+        <w:t>is</w:t>
+      </w:r>
+      <w:r>
+        <w:t xml:space="preserve"> correct.</w:t>
       </w:r>
     </w:p>
     <w:p>
       <w:pPr>
         <w:pStyle w:val="Heading2"/>
       </w:pPr>
-      <w:bookmarkStart w:id="12" w:name="_Toc8502872"/>
+      <w:bookmarkStart w:id="12" w:name="_Toc8556655"/>
       <w:r>
         <w:t>In-place and Stable</w:t>
       </w:r>
@@ -2680,7 +3072,7 @@
         <w:t xml:space="preserve">the algorithm </w:t>
       </w:r>
       <w:r>
-        <w:t>is</w:t>
+        <w:t>was</w:t>
       </w:r>
       <w:r>
         <w:t xml:space="preserve"> in-place. This is because no additional memory was used (apart from small data types such as integers) as manipulation of the list of balls only required a reference to the list.</w:t>
@@ -2689,7 +3081,10 @@
         <w:t xml:space="preserve"> Furthermore, it appeared th</w:t>
       </w:r>
       <w:r>
-        <w:t>at the algorithm is</w:t>
+        <w:t xml:space="preserve">at the algorithm </w:t>
+      </w:r>
+      <w:r>
+        <w:t>was</w:t>
       </w:r>
       <w:r>
         <w:t xml:space="preserve"> not</w:t>
@@ -2716,7 +3111,10 @@
         <w:t xml:space="preserve">, in which the relative position of equal elements </w:t>
       </w:r>
       <w:r>
-        <w:t xml:space="preserve">does not </w:t>
+        <w:t>did</w:t>
+      </w:r>
+      <w:r>
+        <w:t xml:space="preserve"> not </w:t>
       </w:r>
       <w:r>
         <w:t>maintain its position</w:t>
@@ -2742,7 +3140,6 @@
         <w:rPr>
           <w:noProof/>
         </w:rPr>
-        <w:lastRenderedPageBreak/>
         <w:drawing>
           <wp:inline distT="0" distB="0" distL="0" distR="0" wp14:anchorId="62911329" wp14:editId="43552D8B">
             <wp:extent cx="5667375" cy="4875263"/>
@@ -2811,7 +3208,7 @@
       <w:pPr>
         <w:pStyle w:val="Heading1"/>
       </w:pPr>
-      <w:bookmarkStart w:id="13" w:name="_Toc8502873"/>
+      <w:bookmarkStart w:id="13" w:name="_Toc8556656"/>
       <w:r>
         <w:t>References</w:t>
       </w:r>
@@ -2882,8 +3279,9 @@
       <w:pPr>
         <w:pStyle w:val="Heading1"/>
       </w:pPr>
-      <w:bookmarkStart w:id="14" w:name="_Toc8502874"/>
-      <w:r>
+      <w:bookmarkStart w:id="14" w:name="_Toc8556657"/>
+      <w:r>
+        <w:lastRenderedPageBreak/>
         <w:t>Appendix</w:t>
       </w:r>
       <w:bookmarkEnd w:id="14"/>
@@ -3030,15 +3428,6 @@
           <w:szCs w:val="18"/>
         </w:rPr>
         <w:br/>
-      </w:r>
-      <w:r>
-        <w:rPr>
-          <w:rFonts w:ascii="Courier New" w:eastAsia="Times New Roman" w:hAnsi="Courier New" w:cs="Courier New"/>
-          <w:color w:val="A9B7C6"/>
-          <w:sz w:val="18"/>
-          <w:szCs w:val="18"/>
-        </w:rPr>
-        <w:lastRenderedPageBreak/>
         <w:t>1000 99 98</w:t>
       </w:r>
       <w:r>
@@ -3554,6 +3943,184 @@
     </w:lvl>
   </w:abstractNum>
   <w:abstractNum w:abstractNumId="1" w15:restartNumberingAfterBreak="0">
+    <w:nsid w:val="5CB97A8A"/>
+    <w:multiLevelType w:val="hybridMultilevel"/>
+    <w:tmpl w:val="C742E906"/>
+    <w:lvl w:ilvl="0" w:tplc="0C09000F">
+      <w:start w:val="1"/>
+      <w:numFmt w:val="decimal"/>
+      <w:lvlText w:val="%1."/>
+      <w:lvlJc w:val="left"/>
+      <w:pPr>
+        <w:ind w:left="720" w:hanging="360"/>
+      </w:pPr>
+      <w:rPr>
+        <w:rFonts w:hint="default"/>
+      </w:rPr>
+    </w:lvl>
+    <w:lvl w:ilvl="1" w:tplc="0C090019" w:tentative="1">
+      <w:start w:val="1"/>
+      <w:numFmt w:val="lowerLetter"/>
+      <w:lvlText w:val="%2."/>
+      <w:lvlJc w:val="left"/>
+      <w:pPr>
+        <w:ind w:left="1440" w:hanging="360"/>
+      </w:pPr>
+    </w:lvl>
+    <w:lvl w:ilvl="2" w:tplc="0C09001B" w:tentative="1">
+      <w:start w:val="1"/>
+      <w:numFmt w:val="lowerRoman"/>
+      <w:lvlText w:val="%3."/>
+      <w:lvlJc w:val="right"/>
+      <w:pPr>
+        <w:ind w:left="2160" w:hanging="180"/>
+      </w:pPr>
+    </w:lvl>
+    <w:lvl w:ilvl="3" w:tplc="0C09000F" w:tentative="1">
+      <w:start w:val="1"/>
+      <w:numFmt w:val="decimal"/>
+      <w:lvlText w:val="%4."/>
+      <w:lvlJc w:val="left"/>
+      <w:pPr>
+        <w:ind w:left="2880" w:hanging="360"/>
+      </w:pPr>
+    </w:lvl>
+    <w:lvl w:ilvl="4" w:tplc="0C090019" w:tentative="1">
+      <w:start w:val="1"/>
+      <w:numFmt w:val="lowerLetter"/>
+      <w:lvlText w:val="%5."/>
+      <w:lvlJc w:val="left"/>
+      <w:pPr>
+        <w:ind w:left="3600" w:hanging="360"/>
+      </w:pPr>
+    </w:lvl>
+    <w:lvl w:ilvl="5" w:tplc="0C09001B" w:tentative="1">
+      <w:start w:val="1"/>
+      <w:numFmt w:val="lowerRoman"/>
+      <w:lvlText w:val="%6."/>
+      <w:lvlJc w:val="right"/>
+      <w:pPr>
+        <w:ind w:left="4320" w:hanging="180"/>
+      </w:pPr>
+    </w:lvl>
+    <w:lvl w:ilvl="6" w:tplc="0C09000F" w:tentative="1">
+      <w:start w:val="1"/>
+      <w:numFmt w:val="decimal"/>
+      <w:lvlText w:val="%7."/>
+      <w:lvlJc w:val="left"/>
+      <w:pPr>
+        <w:ind w:left="5040" w:hanging="360"/>
+      </w:pPr>
+    </w:lvl>
+    <w:lvl w:ilvl="7" w:tplc="0C090019" w:tentative="1">
+      <w:start w:val="1"/>
+      <w:numFmt w:val="lowerLetter"/>
+      <w:lvlText w:val="%8."/>
+      <w:lvlJc w:val="left"/>
+      <w:pPr>
+        <w:ind w:left="5760" w:hanging="360"/>
+      </w:pPr>
+    </w:lvl>
+    <w:lvl w:ilvl="8" w:tplc="0C09001B" w:tentative="1">
+      <w:start w:val="1"/>
+      <w:numFmt w:val="lowerRoman"/>
+      <w:lvlText w:val="%9."/>
+      <w:lvlJc w:val="right"/>
+      <w:pPr>
+        <w:ind w:left="6480" w:hanging="180"/>
+      </w:pPr>
+    </w:lvl>
+  </w:abstractNum>
+  <w:abstractNum w:abstractNumId="2" w15:restartNumberingAfterBreak="0">
+    <w:nsid w:val="625A52F3"/>
+    <w:multiLevelType w:val="hybridMultilevel"/>
+    <w:tmpl w:val="EF3C9820"/>
+    <w:lvl w:ilvl="0" w:tplc="0C09000F">
+      <w:start w:val="1"/>
+      <w:numFmt w:val="decimal"/>
+      <w:lvlText w:val="%1."/>
+      <w:lvlJc w:val="left"/>
+      <w:pPr>
+        <w:ind w:left="720" w:hanging="360"/>
+      </w:pPr>
+      <w:rPr>
+        <w:rFonts w:hint="default"/>
+      </w:rPr>
+    </w:lvl>
+    <w:lvl w:ilvl="1" w:tplc="0C090019" w:tentative="1">
+      <w:start w:val="1"/>
+      <w:numFmt w:val="lowerLetter"/>
+      <w:lvlText w:val="%2."/>
+      <w:lvlJc w:val="left"/>
+      <w:pPr>
+        <w:ind w:left="1440" w:hanging="360"/>
+      </w:pPr>
+    </w:lvl>
+    <w:lvl w:ilvl="2" w:tplc="0C09001B" w:tentative="1">
+      <w:start w:val="1"/>
+      <w:numFmt w:val="lowerRoman"/>
+      <w:lvlText w:val="%3."/>
+      <w:lvlJc w:val="right"/>
+      <w:pPr>
+        <w:ind w:left="2160" w:hanging="180"/>
+      </w:pPr>
+    </w:lvl>
+    <w:lvl w:ilvl="3" w:tplc="0C09000F" w:tentative="1">
+      <w:start w:val="1"/>
+      <w:numFmt w:val="decimal"/>
+      <w:lvlText w:val="%4."/>
+      <w:lvlJc w:val="left"/>
+      <w:pPr>
+        <w:ind w:left="2880" w:hanging="360"/>
+      </w:pPr>
+    </w:lvl>
+    <w:lvl w:ilvl="4" w:tplc="0C090019" w:tentative="1">
+      <w:start w:val="1"/>
+      <w:numFmt w:val="lowerLetter"/>
+      <w:lvlText w:val="%5."/>
+      <w:lvlJc w:val="left"/>
+      <w:pPr>
+        <w:ind w:left="3600" w:hanging="360"/>
+      </w:pPr>
+    </w:lvl>
+    <w:lvl w:ilvl="5" w:tplc="0C09001B" w:tentative="1">
+      <w:start w:val="1"/>
+      <w:numFmt w:val="lowerRoman"/>
+      <w:lvlText w:val="%6."/>
+      <w:lvlJc w:val="right"/>
+      <w:pPr>
+        <w:ind w:left="4320" w:hanging="180"/>
+      </w:pPr>
+    </w:lvl>
+    <w:lvl w:ilvl="6" w:tplc="0C09000F" w:tentative="1">
+      <w:start w:val="1"/>
+      <w:numFmt w:val="decimal"/>
+      <w:lvlText w:val="%7."/>
+      <w:lvlJc w:val="left"/>
+      <w:pPr>
+        <w:ind w:left="5040" w:hanging="360"/>
+      </w:pPr>
+    </w:lvl>
+    <w:lvl w:ilvl="7" w:tplc="0C090019" w:tentative="1">
+      <w:start w:val="1"/>
+      <w:numFmt w:val="lowerLetter"/>
+      <w:lvlText w:val="%8."/>
+      <w:lvlJc w:val="left"/>
+      <w:pPr>
+        <w:ind w:left="5760" w:hanging="360"/>
+      </w:pPr>
+    </w:lvl>
+    <w:lvl w:ilvl="8" w:tplc="0C09001B" w:tentative="1">
+      <w:start w:val="1"/>
+      <w:numFmt w:val="lowerRoman"/>
+      <w:lvlText w:val="%9."/>
+      <w:lvlJc w:val="right"/>
+      <w:pPr>
+        <w:ind w:left="6480" w:hanging="180"/>
+      </w:pPr>
+    </w:lvl>
+  </w:abstractNum>
+  <w:abstractNum w:abstractNumId="3" w15:restartNumberingAfterBreak="0">
     <w:nsid w:val="7E957199"/>
     <w:multiLevelType w:val="hybridMultilevel"/>
     <w:tmpl w:val="7FA2D926"/>
@@ -3670,7 +4237,13 @@
     <w:abstractNumId w:val="0"/>
   </w:num>
   <w:num w:numId="2">
+    <w:abstractNumId w:val="3"/>
+  </w:num>
+  <w:num w:numId="3">
     <w:abstractNumId w:val="1"/>
+  </w:num>
+  <w:num w:numId="4">
+    <w:abstractNumId w:val="2"/>
   </w:num>
 </w:numbering>
 </file>
@@ -4849,7 +5422,7 @@
 </file>
 
 <file path=customXml/itemProps1.xml><?xml version="1.0" encoding="utf-8"?>
-<ds:datastoreItem xmlns:ds="http://schemas.openxmlformats.org/officeDocument/2006/customXml" ds:itemID="{7E8669B2-28E6-41D9-9E4A-C8DF691BE2E3}">
+<ds:datastoreItem xmlns:ds="http://schemas.openxmlformats.org/officeDocument/2006/customXml" ds:itemID="{2061ACFF-4345-47F5-910B-509A654AB8F1}">
   <ds:schemaRefs>
     <ds:schemaRef ds:uri="http://schemas.openxmlformats.org/officeDocument/2006/bibliography"/>
   </ds:schemaRefs>

</xml_diff>